<commit_message>
addition of template notebook and update of DMP episode notebook
</commit_message>
<xml_diff>
--- a/instructors/13-Data management planning Episode Notebook_v3.docx
+++ b/instructors/13-Data management planning Episode Notebook_v3.docx
@@ -132,13 +132,27 @@
           <w:b/>
           <w:bCs/>
         </w:rPr>
-        <w:t xml:space="preserve">Exercise 1. </w:t>
+        <w:t>Exercise 1</w:t>
       </w:r>
       <w:r>
         <w:rPr>
           <w:b/>
           <w:bCs/>
         </w:rPr>
+        <w:t>:</w:t>
+      </w:r>
+      <w:r>
+        <w:rPr>
+          <w:b/>
+          <w:bCs/>
+        </w:rPr>
+        <w:t xml:space="preserve"> </w:t>
+      </w:r>
+      <w:r>
+        <w:rPr>
+          <w:b/>
+          <w:bCs/>
+        </w:rPr>
         <w:t>Action plan challenge</w:t>
       </w:r>
     </w:p>
@@ -147,15 +161,7 @@
         <w:jc w:val="both"/>
       </w:pPr>
       <w:r>
-        <w:t>Where would you say the following actions belong in the Research Data Life Cycle? How do they help in achieving FAIR principles? (</w:t>
-      </w:r>
-      <w:proofErr w:type="gramStart"/>
-      <w:r>
-        <w:t>type</w:t>
-      </w:r>
-      <w:proofErr w:type="gramEnd"/>
-      <w:r>
-        <w:t xml:space="preserve"> the corresponding number of the research data Life Cycle after each corresponding action)</w:t>
+        <w:t>Where would you say the following actions belong in the Research Data Life Cycle? How do they help in achieving FAIR principles? (type the corresponding number of the research data Life Cycle after each corresponding action)</w:t>
       </w:r>
     </w:p>
     <w:p>
@@ -293,15 +299,7 @@
         <w:jc w:val="both"/>
       </w:pPr>
       <w:r>
-        <w:t xml:space="preserve">Use </w:t>
-      </w:r>
-      <w:proofErr w:type="gramStart"/>
-      <w:r>
-        <w:t>open source</w:t>
-      </w:r>
-      <w:proofErr w:type="gramEnd"/>
-      <w:r>
-        <w:t xml:space="preserve"> software:</w:t>
+        <w:t>Use open source software:</w:t>
       </w:r>
     </w:p>
     <w:p>
@@ -419,15 +417,7 @@
         <w:jc w:val="both"/>
       </w:pPr>
       <w:r>
-        <w:t xml:space="preserve">Link publications, </w:t>
-      </w:r>
-      <w:proofErr w:type="gramStart"/>
-      <w:r>
-        <w:t>data</w:t>
-      </w:r>
-      <w:proofErr w:type="gramEnd"/>
-      <w:r>
-        <w:t xml:space="preserve"> and methods:</w:t>
+        <w:t>Link publications, data and methods:</w:t>
       </w:r>
     </w:p>
     <w:p>
@@ -518,15 +508,7 @@
         <w:jc w:val="both"/>
       </w:pPr>
       <w:r>
-        <w:t xml:space="preserve">Deposit datasets to </w:t>
-      </w:r>
-      <w:proofErr w:type="spellStart"/>
-      <w:r>
-        <w:t>Zenodo</w:t>
-      </w:r>
-      <w:proofErr w:type="spellEnd"/>
-      <w:r>
-        <w:t>/Dryad:</w:t>
+        <w:t>Deposit datasets to Zenodo/Dryad:</w:t>
       </w:r>
     </w:p>
     <w:p>
@@ -552,15 +534,7 @@
         <w:jc w:val="both"/>
       </w:pPr>
       <w:r>
-        <w:t xml:space="preserve">Use </w:t>
-      </w:r>
-      <w:proofErr w:type="spellStart"/>
-      <w:r>
-        <w:t>github</w:t>
-      </w:r>
-      <w:proofErr w:type="spellEnd"/>
-      <w:r>
-        <w:t xml:space="preserve"> for your code:</w:t>
+        <w:t>Use github for your code:</w:t>
       </w:r>
     </w:p>
     <w:p>
@@ -638,15 +612,7 @@
         <w:jc w:val="both"/>
       </w:pPr>
       <w:r>
-        <w:t xml:space="preserve">Link to </w:t>
-      </w:r>
-      <w:proofErr w:type="spellStart"/>
-      <w:r>
-        <w:t>UniProt</w:t>
-      </w:r>
-      <w:proofErr w:type="spellEnd"/>
-      <w:r>
-        <w:t xml:space="preserve"> or GenBank records:</w:t>
+        <w:t>Link to UniProt or GenBank records:</w:t>
       </w:r>
     </w:p>
     <w:p>
@@ -685,7 +651,7 @@
           <w:b/>
           <w:bCs/>
         </w:rPr>
-        <w:t>.</w:t>
+        <w:t>:</w:t>
       </w:r>
       <w:r>
         <w:rPr>
@@ -784,27 +750,7 @@
           <w:szCs w:val="24"/>
           <w:lang w:eastAsia="en-GB"/>
         </w:rPr>
-        <w:t xml:space="preserve">You can look at the example of DMP and </w:t>
-      </w:r>
-      <w:proofErr w:type="spellStart"/>
-      <w:r>
-        <w:rPr>
-          <w:rFonts w:eastAsia="Times New Roman" w:cstheme="minorHAnsi"/>
-          <w:sz w:val="24"/>
-          <w:szCs w:val="24"/>
-          <w:lang w:eastAsia="en-GB"/>
-        </w:rPr>
-        <w:t>resuable</w:t>
-      </w:r>
-      <w:proofErr w:type="spellEnd"/>
-      <w:r>
-        <w:rPr>
-          <w:rFonts w:eastAsia="Times New Roman" w:cstheme="minorHAnsi"/>
-          <w:sz w:val="24"/>
-          <w:szCs w:val="24"/>
-          <w:lang w:eastAsia="en-GB"/>
-        </w:rPr>
-        <w:t xml:space="preserve"> paragraphs:</w:t>
+        <w:t>You can look at the example of DMP and resuable paragraphs:</w:t>
       </w:r>
     </w:p>
     <w:p>
@@ -918,7 +864,7 @@
           <w:rFonts w:eastAsia="Times New Roman" w:cstheme="minorHAnsi"/>
           <w:sz w:val="24"/>
           <w:szCs w:val="24"/>
-          <w:lang w:val="de-DE" w:eastAsia="en-GB"/>
+          <w:lang w:eastAsia="en-GB"/>
         </w:rPr>
       </w:pPr>
       <w:hyperlink r:id="rId8" w:history="1">
@@ -928,7 +874,7 @@
             <w:rFonts w:eastAsia="Times New Roman" w:cstheme="minorHAnsi"/>
             <w:sz w:val="24"/>
             <w:szCs w:val="24"/>
-            <w:lang w:val="de-DE" w:eastAsia="en-GB"/>
+            <w:lang w:eastAsia="en-GB"/>
           </w:rPr>
           <w:t>https://fairsharing.org/</w:t>
         </w:r>
@@ -938,7 +884,7 @@
           <w:rFonts w:eastAsia="Times New Roman" w:cstheme="minorHAnsi"/>
           <w:sz w:val="24"/>
           <w:szCs w:val="24"/>
-          <w:lang w:val="de-DE" w:eastAsia="en-GB"/>
+          <w:lang w:eastAsia="en-GB"/>
         </w:rPr>
         <w:t xml:space="preserve"> </w:t>
       </w:r>
@@ -1135,27 +1081,7 @@
           <w:szCs w:val="24"/>
           <w:lang w:eastAsia="en-GB"/>
         </w:rPr>
-        <w:t xml:space="preserve">HINT: You can drop a document there and start to collaborate on it online doing </w:t>
-      </w:r>
-      <w:proofErr w:type="spellStart"/>
-      <w:r>
-        <w:rPr>
-          <w:rFonts w:eastAsia="Times New Roman" w:cstheme="minorHAnsi"/>
-          <w:sz w:val="24"/>
-          <w:szCs w:val="24"/>
-          <w:lang w:eastAsia="en-GB"/>
-        </w:rPr>
-        <w:t>simultanous</w:t>
-      </w:r>
-      <w:proofErr w:type="spellEnd"/>
-      <w:r>
-        <w:rPr>
-          <w:rFonts w:eastAsia="Times New Roman" w:cstheme="minorHAnsi"/>
-          <w:sz w:val="24"/>
-          <w:szCs w:val="24"/>
-          <w:lang w:eastAsia="en-GB"/>
-        </w:rPr>
-        <w:t xml:space="preserve"> edits!</w:t>
+        <w:t>HINT: You can drop a document there and start to collaborate on it online doing simultanous edits!</w:t>
       </w:r>
     </w:p>
     <w:p>
@@ -1601,27 +1527,119 @@
           <w:b/>
           <w:bCs/>
         </w:rPr>
-        <w:t>3</w:t>
-      </w:r>
-      <w:r>
+        <w:t>2, part 2: check out each others DMPs</w:t>
+      </w:r>
+    </w:p>
+    <w:p>
+      <w:pPr>
+        <w:pBdr>
+          <w:bottom w:val="single" w:sz="6" w:space="1" w:color="auto"/>
+        </w:pBdr>
+        <w:jc w:val="both"/>
+      </w:pPr>
+      <w:r>
+        <w:t>Now, take a look at the other group's DMP and make comments/suggestions on how to improve it (at the end of the DMP)</w:t>
+      </w:r>
+    </w:p>
+    <w:p>
+      <w:pPr>
+        <w:pBdr>
+          <w:bottom w:val="single" w:sz="6" w:space="1" w:color="auto"/>
+        </w:pBdr>
+        <w:jc w:val="both"/>
+      </w:pPr>
+    </w:p>
+    <w:p>
+      <w:pPr>
+        <w:pBdr>
+          <w:bottom w:val="single" w:sz="6" w:space="1" w:color="auto"/>
+        </w:pBdr>
+        <w:jc w:val="both"/>
+      </w:pPr>
+      <w:r>
+        <w:t>Green Room &lt;-&gt; Blue Room</w:t>
+      </w:r>
+    </w:p>
+    <w:p>
+      <w:pPr>
+        <w:pBdr>
+          <w:bottom w:val="single" w:sz="6" w:space="1" w:color="auto"/>
+        </w:pBdr>
+        <w:jc w:val="both"/>
+      </w:pPr>
+    </w:p>
+    <w:p>
+      <w:pPr>
+        <w:pBdr>
+          <w:bottom w:val="single" w:sz="6" w:space="1" w:color="auto"/>
+        </w:pBdr>
+        <w:jc w:val="both"/>
+      </w:pPr>
+      <w:r>
+        <w:t>Red Room &lt;-&gt; Yellow Room</w:t>
+      </w:r>
+    </w:p>
+    <w:p>
+      <w:pPr>
+        <w:pBdr>
+          <w:bottom w:val="single" w:sz="6" w:space="1" w:color="auto"/>
+        </w:pBdr>
+        <w:jc w:val="both"/>
+      </w:pPr>
+    </w:p>
+    <w:p>
+      <w:pPr>
+        <w:jc w:val="both"/>
+      </w:pPr>
+    </w:p>
+    <w:p>
+      <w:pPr>
+        <w:jc w:val="both"/>
         <w:rPr>
           <w:b/>
           <w:bCs/>
         </w:rPr>
-        <w:t xml:space="preserve">. </w:t>
-      </w:r>
+      </w:pPr>
       <w:r>
         <w:rPr>
           <w:b/>
           <w:bCs/>
         </w:rPr>
-        <w:t>Data management planning</w:t>
+        <w:t xml:space="preserve">Exercise </w:t>
       </w:r>
       <w:r>
         <w:rPr>
           <w:b/>
           <w:bCs/>
         </w:rPr>
+        <w:t>3</w:t>
+      </w:r>
+      <w:r>
+        <w:rPr>
+          <w:b/>
+          <w:bCs/>
+        </w:rPr>
+        <w:t>:</w:t>
+      </w:r>
+      <w:r>
+        <w:rPr>
+          <w:b/>
+          <w:bCs/>
+        </w:rPr>
+        <w:t xml:space="preserve"> </w:t>
+      </w:r>
+      <w:r>
+        <w:rPr>
+          <w:b/>
+          <w:bCs/>
+        </w:rPr>
+        <w:t>Data management planning</w:t>
+      </w:r>
+      <w:r>
+        <w:rPr>
+          <w:b/>
+          <w:bCs/>
+        </w:rPr>
         <w:t xml:space="preserve"> Quiz</w:t>
       </w:r>
     </w:p>
@@ -1657,15 +1675,7 @@
         <w:t xml:space="preserve"> </w:t>
       </w:r>
       <w:r>
-        <w:t>(</w:t>
-      </w:r>
-      <w:proofErr w:type="gramStart"/>
-      <w:r>
-        <w:t>type</w:t>
-      </w:r>
-      <w:proofErr w:type="gramEnd"/>
-      <w:r>
-        <w:t xml:space="preserve"> T or F next to each statement)</w:t>
+        <w:t>(type T or F next to each statement)</w:t>
       </w:r>
     </w:p>
     <w:p>
@@ -1688,7 +1698,6 @@
           <w:sz w:val="22"/>
           <w:szCs w:val="22"/>
         </w:rPr>
-        <w:lastRenderedPageBreak/>
         <w:t>The best time to do data management is at the end of a project, when you've collected all the data you're managing.</w:t>
       </w:r>
     </w:p>
@@ -1827,18 +1836,8 @@
           <w:sz w:val="22"/>
           <w:szCs w:val="22"/>
         </w:rPr>
-        <w:t xml:space="preserve">Taking the time to plan out what's needed in metadata and your DMP will save you time in the long run and make your data </w:t>
-      </w:r>
-      <w:proofErr w:type="gramStart"/>
-      <w:r>
-        <w:rPr>
-          <w:rFonts w:asciiTheme="minorHAnsi" w:hAnsiTheme="minorHAnsi" w:cstheme="minorHAnsi"/>
-          <w:sz w:val="22"/>
-          <w:szCs w:val="22"/>
-        </w:rPr>
-        <w:t>more FAIR</w:t>
-      </w:r>
-      <w:proofErr w:type="gramEnd"/>
+        <w:t>Taking the time to plan out what's needed in metadata and your DMP will save you time in the long run and make your data more FAIR</w:t>
+      </w:r>
       <w:r>
         <w:rPr>
           <w:rFonts w:asciiTheme="minorHAnsi" w:hAnsiTheme="minorHAnsi" w:cstheme="minorHAnsi"/>
@@ -1948,13 +1947,20 @@
           <w:b/>
           <w:bCs/>
         </w:rPr>
-        <w:t xml:space="preserve">. </w:t>
+        <w:t>:</w:t>
       </w:r>
       <w:r>
         <w:rPr>
           <w:b/>
           <w:bCs/>
         </w:rPr>
+        <w:t xml:space="preserve"> </w:t>
+      </w:r>
+      <w:r>
+        <w:rPr>
+          <w:b/>
+          <w:bCs/>
+        </w:rPr>
         <w:t>Help us improve!</w:t>
       </w:r>
     </w:p>
@@ -1996,13 +2002,8 @@
     </w:p>
     <w:p>
       <w:r>
-        <w:t xml:space="preserve">which one of the statements best characterize your </w:t>
-      </w:r>
-      <w:proofErr w:type="gramStart"/>
-      <w:r>
-        <w:t>experience (type +1</w:t>
-      </w:r>
-      <w:proofErr w:type="gramEnd"/>
+        <w:t>which one of the statements best characterize your experience (type +1</w:t>
+      </w:r>
     </w:p>
     <w:p>
       <w:r>
@@ -2016,6 +2017,7 @@
     </w:p>
     <w:p>
       <w:r>
+        <w:lastRenderedPageBreak/>
         <w:t>•       I am a novice, and I found the course useful/informative:</w:t>
       </w:r>
     </w:p>
@@ -2061,7 +2063,6 @@
     </w:p>
     <w:p>
       <w:r>
-        <w:lastRenderedPageBreak/>
         <w:t>•       About right:</w:t>
       </w:r>
     </w:p>
@@ -3797,6 +3798,7 @@
   <w:style w:type="character" w:default="1" w:styleId="DefaultParagraphFont">
     <w:name w:val="Default Paragraph Font"/>
     <w:uiPriority w:val="1"/>
+    <w:semiHidden/>
     <w:unhideWhenUsed/>
   </w:style>
   <w:style w:type="table" w:default="1" w:styleId="TableNormal">

</xml_diff>